<commit_message>
Added assignment week3 - assignment 3.1 R-Markdown.
</commit_message>
<xml_diff>
--- a/completed/assignment04/assignment_04_SuryawanshiBhushan.docx
+++ b/completed/assignment04/assignment_04_SuryawanshiBhushan.docx
@@ -281,7 +281,7 @@
         <w:t xml:space="preserve"> </w:t>
       </w:r>
       <w:r>
-        <w:t xml:space="preserve">Lander (2014)</w:t>
+        <w:t xml:space="preserve">(Lander 2014)</w:t>
       </w:r>
     </w:p>
     <w:p>
@@ -299,7 +299,7 @@
         <w:t xml:space="preserve"> </w:t>
       </w:r>
       <w:r>
-        <w:t xml:space="preserve">Field, Miles, and Field (2012)</w:t>
+        <w:t xml:space="preserve">(Field, Miles, and Field 2012)</w:t>
       </w:r>
     </w:p>
     <w:p>

</xml_diff>